<commit_message>
vault backup: 2024-03-21 13:17:49
</commit_message>
<xml_diff>
--- a/Leeds Think Tank/Committee Meetings/LTT Committee Meeting 15_03_2024.docx
+++ b/Leeds Think Tank/Committee Meetings/LTT Committee Meeting 15_03_2024.docx
@@ -11,6 +11,14 @@
       </w:r>
     </w:p>
     <w:p>
+      <w:r>
+        <w:t>Present</w:t>
+      </w:r>
+      <w:r>
+        <w:t>:</w:t>
+      </w:r>
+    </w:p>
+    <w:p>
       <w:pPr>
         <w:pStyle w:val="ListParagraph"/>
         <w:numPr>
@@ -19,6 +27,623 @@
         </w:numPr>
       </w:pPr>
       <w:r>
+        <w:t>Dona</w:t>
+      </w:r>
+    </w:p>
+    <w:p>
+      <w:pPr>
+        <w:pStyle w:val="ListParagraph"/>
+        <w:numPr>
+          <w:ilvl w:val="0"/>
+          <w:numId w:val="1"/>
+        </w:numPr>
+      </w:pPr>
+      <w:r>
+        <w:t>Ruby</w:t>
+      </w:r>
+    </w:p>
+    <w:p>
+      <w:pPr>
+        <w:pStyle w:val="ListParagraph"/>
+        <w:numPr>
+          <w:ilvl w:val="0"/>
+          <w:numId w:val="1"/>
+        </w:numPr>
+      </w:pPr>
+      <w:r>
+        <w:t>Rhoda</w:t>
+      </w:r>
+    </w:p>
+    <w:p>
+      <w:pPr>
+        <w:pStyle w:val="ListParagraph"/>
+        <w:numPr>
+          <w:ilvl w:val="0"/>
+          <w:numId w:val="1"/>
+        </w:numPr>
+      </w:pPr>
+      <w:r>
+        <w:t>Archie</w:t>
+      </w:r>
+    </w:p>
+    <w:p>
+      <w:pPr>
+        <w:pStyle w:val="ListParagraph"/>
+        <w:numPr>
+          <w:ilvl w:val="0"/>
+          <w:numId w:val="1"/>
+        </w:numPr>
+      </w:pPr>
+      <w:r>
+        <w:t>Nicolas</w:t>
+      </w:r>
+    </w:p>
+    <w:p>
+      <w:pPr>
+        <w:pStyle w:val="ListParagraph"/>
+        <w:numPr>
+          <w:ilvl w:val="0"/>
+          <w:numId w:val="1"/>
+        </w:numPr>
+      </w:pPr>
+      <w:r>
+        <w:t>Cass</w:t>
+      </w:r>
+    </w:p>
+    <w:p>
+      <w:pPr>
+        <w:pStyle w:val="ListParagraph"/>
+        <w:numPr>
+          <w:ilvl w:val="0"/>
+          <w:numId w:val="1"/>
+        </w:numPr>
+      </w:pPr>
+      <w:r>
+        <w:t>Joseph</w:t>
+      </w:r>
+    </w:p>
+    <w:p>
+      <w:pPr>
+        <w:pStyle w:val="ListParagraph"/>
+        <w:numPr>
+          <w:ilvl w:val="0"/>
+          <w:numId w:val="1"/>
+        </w:numPr>
+      </w:pPr>
+      <w:r>
+        <w:t>Diogo</w:t>
+      </w:r>
+    </w:p>
+    <w:p>
+      <w:pPr>
+        <w:pStyle w:val="Heading1"/>
+      </w:pPr>
+      <w:r>
+        <w:t>Previous Meeting</w:t>
+      </w:r>
+    </w:p>
+    <w:p>
+      <w:pPr>
+        <w:pStyle w:val="ListParagraph"/>
+        <w:numPr>
+          <w:ilvl w:val="0"/>
+          <w:numId w:val="1"/>
+        </w:numPr>
+      </w:pPr>
+      <w:r>
+        <w:t>Nicolas:</w:t>
+      </w:r>
+    </w:p>
+    <w:p>
+      <w:pPr>
+        <w:pStyle w:val="ListParagraph"/>
+        <w:numPr>
+          <w:ilvl w:val="1"/>
+          <w:numId w:val="1"/>
+        </w:numPr>
+        <w:rPr>
+          <w:color w:val="FF0000"/>
+        </w:rPr>
+      </w:pPr>
+      <w:r>
+        <w:rPr>
+          <w:color w:val="FF0000"/>
+        </w:rPr>
+        <w:t>Contact project manager people for project management workshop</w:t>
+      </w:r>
+    </w:p>
+    <w:p>
+      <w:pPr>
+        <w:pStyle w:val="ListParagraph"/>
+        <w:numPr>
+          <w:ilvl w:val="1"/>
+          <w:numId w:val="1"/>
+        </w:numPr>
+      </w:pPr>
+      <w:r>
+        <w:t xml:space="preserve">No left wing funding, OTT may </w:t>
+      </w:r>
+      <w:r>
+        <w:t>give us money next year</w:t>
+      </w:r>
+    </w:p>
+    <w:p>
+      <w:pPr>
+        <w:pStyle w:val="Heading1"/>
+      </w:pPr>
+      <w:r>
+        <w:t>Notes</w:t>
+      </w:r>
+    </w:p>
+    <w:p>
+      <w:pPr>
+        <w:pStyle w:val="ListParagraph"/>
+        <w:numPr>
+          <w:ilvl w:val="0"/>
+          <w:numId w:val="1"/>
+        </w:numPr>
+      </w:pPr>
+      <w:r>
+        <w:t>Hubert is taking the majority of this week’s meeting notes</w:t>
+      </w:r>
+    </w:p>
+    <w:p>
+      <w:pPr>
+        <w:pStyle w:val="ListParagraph"/>
+        <w:numPr>
+          <w:ilvl w:val="0"/>
+          <w:numId w:val="1"/>
+        </w:numPr>
+      </w:pPr>
+      <w:r>
+        <w:t>Events</w:t>
+      </w:r>
+    </w:p>
+    <w:p>
+      <w:pPr>
+        <w:pStyle w:val="ListParagraph"/>
+        <w:numPr>
+          <w:ilvl w:val="1"/>
+          <w:numId w:val="1"/>
+        </w:numPr>
+      </w:pPr>
+      <w:r>
+        <w:t>Focus on making friends, more event targets are useless, all you have to do is speak with more people in the think tank</w:t>
+      </w:r>
+    </w:p>
+    <w:p>
+      <w:pPr>
+        <w:pStyle w:val="ListParagraph"/>
+        <w:numPr>
+          <w:ilvl w:val="1"/>
+          <w:numId w:val="1"/>
+        </w:numPr>
+      </w:pPr>
+      <w:r>
+        <w:t>Train policy heads to ensure that they are good at project management, good group cohesion</w:t>
+      </w:r>
+    </w:p>
+    <w:p>
+      <w:pPr>
+        <w:pStyle w:val="ListParagraph"/>
+        <w:numPr>
+          <w:ilvl w:val="1"/>
+          <w:numId w:val="1"/>
+        </w:numPr>
+      </w:pPr>
+      <w:r>
+        <w:t xml:space="preserve">For next year, we need to think of cohesion a bit more. The ancillary unit of the think tank needs to focus more on other aspects of society than just research. </w:t>
+      </w:r>
+    </w:p>
+    <w:p>
+      <w:pPr>
+        <w:pStyle w:val="ListParagraph"/>
+        <w:numPr>
+          <w:ilvl w:val="1"/>
+          <w:numId w:val="1"/>
+        </w:numPr>
+      </w:pPr>
+      <w:r>
+        <w:t>Participation outside of research, and having regular socials on the same day each week will greatly impact how many people show up.</w:t>
+      </w:r>
+    </w:p>
+    <w:p>
+      <w:pPr>
+        <w:pStyle w:val="ListParagraph"/>
+        <w:numPr>
+          <w:ilvl w:val="1"/>
+          <w:numId w:val="1"/>
+        </w:numPr>
+      </w:pPr>
+      <w:r>
+        <w:t>Allison Lowe (Event turnout was dogshit - Joseph)</w:t>
+      </w:r>
+    </w:p>
+    <w:p>
+      <w:pPr>
+        <w:pStyle w:val="ListParagraph"/>
+        <w:numPr>
+          <w:ilvl w:val="1"/>
+          <w:numId w:val="1"/>
+        </w:numPr>
+      </w:pPr>
+      <w:r>
+        <w:t>Michael Reynolds (top bloke extraordinaire) is probably going to get people up to the BCUR</w:t>
+      </w:r>
+    </w:p>
+    <w:p>
+      <w:pPr>
+        <w:pStyle w:val="ListParagraph"/>
+        <w:numPr>
+          <w:ilvl w:val="1"/>
+          <w:numId w:val="1"/>
+        </w:numPr>
+      </w:pPr>
+      <w:r>
+        <w:t>Dona</w:t>
+      </w:r>
+    </w:p>
+    <w:p>
+      <w:pPr>
+        <w:pStyle w:val="ListParagraph"/>
+        <w:numPr>
+          <w:ilvl w:val="2"/>
+          <w:numId w:val="1"/>
+        </w:numPr>
+        <w:rPr>
+          <w:color w:val="FF0000"/>
+        </w:rPr>
+      </w:pPr>
+      <w:r>
+        <w:rPr>
+          <w:color w:val="FF0000"/>
+        </w:rPr>
+        <w:t>See spreadsheet for actions</w:t>
+      </w:r>
+    </w:p>
+    <w:p>
+      <w:pPr>
+        <w:pStyle w:val="ListParagraph"/>
+        <w:numPr>
+          <w:ilvl w:val="0"/>
+          <w:numId w:val="1"/>
+        </w:numPr>
+      </w:pPr>
+      <w:r>
+        <w:t>Website</w:t>
+      </w:r>
+    </w:p>
+    <w:p>
+      <w:pPr>
+        <w:pStyle w:val="ListParagraph"/>
+        <w:numPr>
+          <w:ilvl w:val="1"/>
+          <w:numId w:val="1"/>
+        </w:numPr>
+      </w:pPr>
+      <w:r>
+        <w:t>Website stuff has slowed down for the rebrand</w:t>
+      </w:r>
+    </w:p>
+    <w:p>
+      <w:pPr>
+        <w:pStyle w:val="ListParagraph"/>
+        <w:numPr>
+          <w:ilvl w:val="1"/>
+          <w:numId w:val="1"/>
+        </w:numPr>
+        <w:rPr>
+          <w:color w:val="FF0000"/>
+        </w:rPr>
+      </w:pPr>
+      <w:r>
+        <w:rPr>
+          <w:color w:val="FF0000"/>
+        </w:rPr>
+        <w:t>Move website onto the new system and then make website + rebrand changes</w:t>
+      </w:r>
+    </w:p>
+    <w:p>
+      <w:pPr>
+        <w:pStyle w:val="ListParagraph"/>
+        <w:numPr>
+          <w:ilvl w:val="0"/>
+          <w:numId w:val="1"/>
+        </w:numPr>
+      </w:pPr>
+      <w:r>
+        <w:t>Rebranding</w:t>
+      </w:r>
+    </w:p>
+    <w:p>
+      <w:pPr>
+        <w:pStyle w:val="ListParagraph"/>
+        <w:numPr>
+          <w:ilvl w:val="1"/>
+          <w:numId w:val="1"/>
+        </w:numPr>
+      </w:pPr>
+      <w:r>
+        <w:t>As for rebranding, LinkedIn is done, LUU Engage is done, and email is done</w:t>
+      </w:r>
+    </w:p>
+    <w:p>
+      <w:pPr>
+        <w:pStyle w:val="ListParagraph"/>
+        <w:numPr>
+          <w:ilvl w:val="1"/>
+          <w:numId w:val="1"/>
+        </w:numPr>
+        <w:rPr>
+          <w:color w:val="FF0000"/>
+        </w:rPr>
+      </w:pPr>
+      <w:r>
+        <w:rPr>
+          <w:color w:val="FF0000"/>
+        </w:rPr>
+        <w:t>Rebrand social media</w:t>
+      </w:r>
+    </w:p>
+    <w:p>
+      <w:pPr>
+        <w:pStyle w:val="ListParagraph"/>
+        <w:numPr>
+          <w:ilvl w:val="0"/>
+          <w:numId w:val="1"/>
+        </w:numPr>
+      </w:pPr>
+      <w:r>
+        <w:t>Research</w:t>
+      </w:r>
+    </w:p>
+    <w:p>
+      <w:pPr>
+        <w:pStyle w:val="ListParagraph"/>
+        <w:numPr>
+          <w:ilvl w:val="1"/>
+          <w:numId w:val="1"/>
+        </w:numPr>
+      </w:pPr>
+      <w:r>
+        <w:t>Diogo will need extra assistance with urban planning and transport, the team may require an extension that eats into the editing process which should be fine we will just have to crunch more.</w:t>
+      </w:r>
+    </w:p>
+    <w:p>
+      <w:pPr>
+        <w:pStyle w:val="ListParagraph"/>
+        <w:numPr>
+          <w:ilvl w:val="1"/>
+          <w:numId w:val="1"/>
+        </w:numPr>
+      </w:pPr>
+      <w:r>
+        <w:t>Cass</w:t>
+      </w:r>
+    </w:p>
+    <w:p>
+      <w:pPr>
+        <w:pStyle w:val="ListParagraph"/>
+        <w:numPr>
+          <w:ilvl w:val="2"/>
+          <w:numId w:val="1"/>
+        </w:numPr>
+        <w:rPr>
+          <w:color w:val="FF0000"/>
+        </w:rPr>
+      </w:pPr>
+      <w:r>
+        <w:rPr>
+          <w:color w:val="FF0000"/>
+        </w:rPr>
+        <w:t>Start looking at rehiring people for policy heads</w:t>
+      </w:r>
+    </w:p>
+    <w:p>
+      <w:pPr>
+        <w:pStyle w:val="ListParagraph"/>
+        <w:numPr>
+          <w:ilvl w:val="3"/>
+          <w:numId w:val="1"/>
+        </w:numPr>
+      </w:pPr>
+      <w:r>
+        <w:t>Owain for Macro</w:t>
+      </w:r>
+    </w:p>
+    <w:p>
+      <w:pPr>
+        <w:pStyle w:val="ListParagraph"/>
+        <w:numPr>
+          <w:ilvl w:val="3"/>
+          <w:numId w:val="1"/>
+        </w:numPr>
+      </w:pPr>
+      <w:r>
+        <w:lastRenderedPageBreak/>
+        <w:t>Faris for Social</w:t>
+      </w:r>
+    </w:p>
+    <w:p>
+      <w:pPr>
+        <w:pStyle w:val="ListParagraph"/>
+        <w:numPr>
+          <w:ilvl w:val="3"/>
+          <w:numId w:val="1"/>
+        </w:numPr>
+      </w:pPr>
+      <w:r>
+        <w:t>Ryan Bunton for Fin. Reg.</w:t>
+      </w:r>
+    </w:p>
+    <w:p>
+      <w:pPr>
+        <w:pStyle w:val="ListParagraph"/>
+        <w:numPr>
+          <w:ilvl w:val="3"/>
+          <w:numId w:val="1"/>
+        </w:numPr>
+      </w:pPr>
+      <w:r>
+        <w:t>Charlie for Energy and Env.</w:t>
+      </w:r>
+    </w:p>
+    <w:p>
+      <w:pPr>
+        <w:pStyle w:val="ListParagraph"/>
+        <w:numPr>
+          <w:ilvl w:val="3"/>
+          <w:numId w:val="1"/>
+        </w:numPr>
+      </w:pPr>
+      <w:r>
+        <w:t>Freddie for Urban Planning</w:t>
+      </w:r>
+    </w:p>
+    <w:p>
+      <w:pPr>
+        <w:pStyle w:val="ListParagraph"/>
+        <w:numPr>
+          <w:ilvl w:val="0"/>
+          <w:numId w:val="1"/>
+        </w:numPr>
+      </w:pPr>
+      <w:r>
+        <w:t>Editing</w:t>
+      </w:r>
+    </w:p>
+    <w:p>
+      <w:pPr>
+        <w:pStyle w:val="ListParagraph"/>
+        <w:numPr>
+          <w:ilvl w:val="1"/>
+          <w:numId w:val="1"/>
+        </w:numPr>
+      </w:pPr>
+      <w:r>
+        <w:t xml:space="preserve">Editing does not need to sound like it was written by one person but it does need to be cohesive. </w:t>
+      </w:r>
+    </w:p>
+    <w:p>
+      <w:pPr>
+        <w:pStyle w:val="ListParagraph"/>
+        <w:numPr>
+          <w:ilvl w:val="1"/>
+          <w:numId w:val="1"/>
+        </w:numPr>
+        <w:rPr>
+          <w:color w:val="FF0000"/>
+        </w:rPr>
+      </w:pPr>
+      <w:r>
+        <w:rPr>
+          <w:color w:val="FF0000"/>
+        </w:rPr>
+        <w:t>Rares will not edit his own document, Hubert will edit Macro Policy instead.</w:t>
+      </w:r>
+    </w:p>
+    <w:p>
+      <w:pPr>
+        <w:pStyle w:val="ListParagraph"/>
+        <w:numPr>
+          <w:ilvl w:val="0"/>
+          <w:numId w:val="1"/>
+        </w:numPr>
+      </w:pPr>
+      <w:r>
+        <w:t>Project Charter</w:t>
+      </w:r>
+    </w:p>
+    <w:p>
+      <w:pPr>
+        <w:pStyle w:val="ListParagraph"/>
+        <w:numPr>
+          <w:ilvl w:val="1"/>
+          <w:numId w:val="1"/>
+        </w:numPr>
+      </w:pPr>
+      <w:r>
+        <w:t>So far:</w:t>
+      </w:r>
+    </w:p>
+    <w:p>
+      <w:pPr>
+        <w:pStyle w:val="ListParagraph"/>
+        <w:numPr>
+          <w:ilvl w:val="2"/>
+          <w:numId w:val="1"/>
+        </w:numPr>
+      </w:pPr>
+      <w:r>
+        <w:t>Writing workshop was a success</w:t>
+      </w:r>
+    </w:p>
+    <w:p>
+      <w:pPr>
+        <w:pStyle w:val="ListParagraph"/>
+        <w:numPr>
+          <w:ilvl w:val="2"/>
+          <w:numId w:val="1"/>
+        </w:numPr>
+      </w:pPr>
+      <w:r>
+        <w:t xml:space="preserve">We did not meet 4 articles per week on our website, but our current output is fine </w:t>
+      </w:r>
+    </w:p>
+    <w:p>
+      <w:pPr>
+        <w:pStyle w:val="ListParagraph"/>
+        <w:numPr>
+          <w:ilvl w:val="2"/>
+          <w:numId w:val="1"/>
+        </w:numPr>
+      </w:pPr>
+      <w:r>
+        <w:t>We did meet our 30 people target but not by 15th December 2023 - that was the CMA event</w:t>
+      </w:r>
+    </w:p>
+    <w:p>
+      <w:pPr>
+        <w:pStyle w:val="ListParagraph"/>
+        <w:numPr>
+          <w:ilvl w:val="2"/>
+          <w:numId w:val="1"/>
+        </w:numPr>
+      </w:pPr>
+      <w:r>
+        <w:t>We failed to host 1 speaker event attended by at least 50 people</w:t>
+      </w:r>
+    </w:p>
+    <w:p>
+      <w:pPr>
+        <w:pStyle w:val="ListParagraph"/>
+        <w:numPr>
+          <w:ilvl w:val="1"/>
+          <w:numId w:val="1"/>
+        </w:numPr>
+      </w:pPr>
+      <w:r>
+        <w:t xml:space="preserve">Meeting half of our project charter shows that we’ve done something wrong with our outreach as the majority of problems have been event and turnout-wise. </w:t>
+      </w:r>
+    </w:p>
+    <w:p>
+      <w:pPr>
+        <w:pStyle w:val="ListParagraph"/>
+        <w:numPr>
+          <w:ilvl w:val="0"/>
+          <w:numId w:val="1"/>
+        </w:numPr>
+      </w:pPr>
+    </w:p>
+    <w:p>
+      <w:pPr>
+        <w:pStyle w:val="ListParagraph"/>
+        <w:numPr>
+          <w:ilvl w:val="0"/>
+          <w:numId w:val="1"/>
+        </w:numPr>
+      </w:pPr>
+      <w:r>
         <w:t>Report design discussion</w:t>
       </w:r>
     </w:p>
@@ -128,6 +753,24 @@
       <w:pPr>
         <w:pStyle w:val="ListParagraph"/>
         <w:numPr>
+          <w:ilvl w:val="2"/>
+          <w:numId w:val="1"/>
+        </w:numPr>
+        <w:rPr>
+          <w:color w:val="FF0000"/>
+        </w:rPr>
+      </w:pPr>
+      <w:r>
+        <w:rPr>
+          <w:color w:val="FF0000"/>
+        </w:rPr>
+        <w:t>Design executive summary/abstract</w:t>
+      </w:r>
+    </w:p>
+    <w:p>
+      <w:pPr>
+        <w:pStyle w:val="ListParagraph"/>
+        <w:numPr>
           <w:ilvl w:val="1"/>
           <w:numId w:val="1"/>
         </w:numPr>
@@ -143,8 +786,14 @@
           <w:ilvl w:val="2"/>
           <w:numId w:val="1"/>
         </w:numPr>
-      </w:pPr>
-      <w:r>
+        <w:rPr>
+          <w:color w:val="FF0000"/>
+        </w:rPr>
+      </w:pPr>
+      <w:r>
+        <w:rPr>
+          <w:color w:val="FF0000"/>
+        </w:rPr>
         <w:t>Take an existing report and format according to the existing style, this will allow us to see problems and gaps in the design clearly.</w:t>
       </w:r>
     </w:p>
@@ -203,24 +852,10 @@
           <w:ilvl w:val="2"/>
           <w:numId w:val="1"/>
         </w:numPr>
-        <w:rPr>
-          <w:color w:val="FF0000"/>
-        </w:rPr>
-      </w:pPr>
-      <w:commentRangeStart w:id="0"/>
-      <w:r>
-        <w:rPr>
-          <w:color w:val="FF0000"/>
-        </w:rPr>
+      </w:pPr>
+      <w:r>
         <w:t>Executive Summary/Abstract</w:t>
       </w:r>
-      <w:commentRangeEnd w:id="0"/>
-      <w:r>
-        <w:rPr>
-          <w:rStyle w:val="CommentReference"/>
-        </w:rPr>
-        <w:commentReference w:id="0"/>
-      </w:r>
     </w:p>
     <w:p>
       <w:pPr>
@@ -253,15 +888,8 @@
           <w:ilvl w:val="2"/>
           <w:numId w:val="1"/>
         </w:numPr>
-        <w:rPr>
-          <w:color w:val="FF0000"/>
-        </w:rPr>
-      </w:pPr>
-      <w:commentRangeStart w:id="1"/>
-      <w:r>
-        <w:rPr>
-          <w:color w:val="FF0000"/>
-        </w:rPr>
+      </w:pPr>
+      <w:r>
         <w:t>Table of Contents</w:t>
       </w:r>
     </w:p>
@@ -272,23 +900,10 @@
           <w:ilvl w:val="2"/>
           <w:numId w:val="1"/>
         </w:numPr>
-        <w:rPr>
-          <w:color w:val="FF0000"/>
-        </w:rPr>
-      </w:pPr>
-      <w:r>
-        <w:rPr>
-          <w:color w:val="FF0000"/>
-        </w:rPr>
+      </w:pPr>
+      <w:r>
         <w:t>Acknowledgements</w:t>
       </w:r>
-      <w:commentRangeEnd w:id="1"/>
-      <w:r>
-        <w:rPr>
-          <w:rStyle w:val="CommentReference"/>
-        </w:rPr>
-        <w:commentReference w:id="1"/>
-      </w:r>
     </w:p>
     <w:p>
       <w:pPr>
@@ -301,27 +916,6 @@
       <w:r>
         <w:t>Individual report content.</w:t>
       </w:r>
-    </w:p>
-    <w:p>
-      <w:pPr>
-        <w:pStyle w:val="ListParagraph"/>
-        <w:numPr>
-          <w:ilvl w:val="0"/>
-          <w:numId w:val="1"/>
-        </w:numPr>
-      </w:pPr>
-      <w:r>
-        <w:t>General Discussion</w:t>
-      </w:r>
-    </w:p>
-    <w:p>
-      <w:pPr>
-        <w:pStyle w:val="ListParagraph"/>
-        <w:numPr>
-          <w:ilvl w:val="1"/>
-          <w:numId w:val="1"/>
-        </w:numPr>
-      </w:pPr>
     </w:p>
     <w:sectPr>
       <w:pgSz w:w="11906" w:h="16838"/>
@@ -331,64 +925,6 @@
     </w:sectPr>
   </w:body>
 </w:document>
-</file>
-
-<file path=word/comments.xml><?xml version="1.0" encoding="utf-8"?>
-<w:comments xmlns:wpc="http://schemas.microsoft.com/office/word/2010/wordprocessingCanvas" xmlns:cx="http://schemas.microsoft.com/office/drawing/2014/chartex" xmlns:cx1="http://schemas.microsoft.com/office/drawing/2015/9/8/chartex" xmlns:cx2="http://schemas.microsoft.com/office/drawing/2015/10/21/chartex" xmlns:cx3="http://schemas.microsoft.com/office/drawing/2016/5/9/chartex" xmlns:cx4="http://schemas.microsoft.com/office/drawing/2016/5/10/chartex" xmlns:cx5="http://schemas.microsoft.com/office/drawing/2016/5/11/chartex" xmlns:cx6="http://schemas.microsoft.com/office/drawing/2016/5/12/chartex" xmlns:cx7="http://schemas.microsoft.com/office/drawing/2016/5/13/chartex" xmlns:cx8="http://schemas.microsoft.com/office/drawing/2016/5/14/chartex" xmlns:mc="http://schemas.openxmlformats.org/markup-compatibility/2006" xmlns:aink="http://schemas.microsoft.com/office/drawing/2016/ink" xmlns:am3d="http://schemas.microsoft.com/office/drawing/2017/model3d" xmlns:o="urn:schemas-microsoft-com:office:office" xmlns:oel="http://schemas.microsoft.com/office/2019/extlst" xmlns:r="http://schemas.openxmlformats.org/officeDocument/2006/relationships" xmlns:m="http://schemas.openxmlformats.org/officeDocument/2006/math" xmlns:v="urn:schemas-microsoft-com:vml" xmlns:wp14="http://schemas.microsoft.com/office/word/2010/wordprocessingDrawing" xmlns:wp="http://schemas.openxmlformats.org/drawingml/2006/wordprocessingDrawing" xmlns:w10="urn:schemas-microsoft-com:office:word" xmlns:w="http://schemas.openxmlformats.org/wordprocessingml/2006/main" xmlns:w14="http://schemas.microsoft.com/office/word/2010/wordml" xmlns:w15="http://schemas.microsoft.com/office/word/2012/wordml" xmlns:w16cex="http://schemas.microsoft.com/office/word/2018/wordml/cex" xmlns:w16cid="http://schemas.microsoft.com/office/word/2016/wordml/cid" xmlns:w16="http://schemas.microsoft.com/office/word/2018/wordml" xmlns:w16sdtdh="http://schemas.microsoft.com/office/word/2020/wordml/sdtdatahash" xmlns:w16se="http://schemas.microsoft.com/office/word/2015/wordml/symex" xmlns:wpg="http://schemas.microsoft.com/office/word/2010/wordprocessingGroup" xmlns:wpi="http://schemas.microsoft.com/office/word/2010/wordprocessingInk" xmlns:wne="http://schemas.microsoft.com/office/word/2006/wordml" xmlns:wps="http://schemas.microsoft.com/office/word/2010/wordprocessingShape" mc:Ignorable="w14 w15 w16se w16cid w16 w16cex w16sdtdh wp14">
-  <w:comment w:id="0" w:author="Diogo Trindade Ferreira [pr22dtf]" w:date="2024-03-15T18:28:00Z" w:initials="DT">
-    <w:p>
-      <w:pPr>
-        <w:pStyle w:val="CommentText"/>
-      </w:pPr>
-      <w:r>
-        <w:rPr>
-          <w:rStyle w:val="CommentReference"/>
-        </w:rPr>
-        <w:annotationRef/>
-      </w:r>
-      <w:r>
-        <w:t>Nicolas should design the layout for this</w:t>
-      </w:r>
-    </w:p>
-  </w:comment>
-  <w:comment w:id="1" w:author="Diogo Trindade Ferreira [pr22dtf]" w:date="2024-03-15T18:28:00Z" w:initials="DT">
-    <w:p>
-      <w:pPr>
-        <w:pStyle w:val="CommentText"/>
-      </w:pPr>
-      <w:r>
-        <w:rPr>
-          <w:rStyle w:val="CommentReference"/>
-        </w:rPr>
-        <w:annotationRef/>
-      </w:r>
-      <w:r>
-        <w:t>Nicolas should design the layouts for this.</w:t>
-      </w:r>
-    </w:p>
-  </w:comment>
-</w:comments>
-</file>
-
-<file path=word/commentsExtended.xml><?xml version="1.0" encoding="utf-8"?>
-<w15:commentsEx xmlns:wpc="http://schemas.microsoft.com/office/word/2010/wordprocessingCanvas" xmlns:cx="http://schemas.microsoft.com/office/drawing/2014/chartex" xmlns:cx1="http://schemas.microsoft.com/office/drawing/2015/9/8/chartex" xmlns:cx2="http://schemas.microsoft.com/office/drawing/2015/10/21/chartex" xmlns:cx3="http://schemas.microsoft.com/office/drawing/2016/5/9/chartex" xmlns:cx4="http://schemas.microsoft.com/office/drawing/2016/5/10/chartex" xmlns:cx5="http://schemas.microsoft.com/office/drawing/2016/5/11/chartex" xmlns:cx6="http://schemas.microsoft.com/office/drawing/2016/5/12/chartex" xmlns:cx7="http://schemas.microsoft.com/office/drawing/2016/5/13/chartex" xmlns:cx8="http://schemas.microsoft.com/office/drawing/2016/5/14/chartex" xmlns:mc="http://schemas.openxmlformats.org/markup-compatibility/2006" xmlns:aink="http://schemas.microsoft.com/office/drawing/2016/ink" xmlns:am3d="http://schemas.microsoft.com/office/drawing/2017/model3d" xmlns:o="urn:schemas-microsoft-com:office:office" xmlns:oel="http://schemas.microsoft.com/office/2019/extlst" xmlns:r="http://schemas.openxmlformats.org/officeDocument/2006/relationships" xmlns:m="http://schemas.openxmlformats.org/officeDocument/2006/math" xmlns:v="urn:schemas-microsoft-com:vml" xmlns:wp14="http://schemas.microsoft.com/office/word/2010/wordprocessingDrawing" xmlns:wp="http://schemas.openxmlformats.org/drawingml/2006/wordprocessingDrawing" xmlns:w10="urn:schemas-microsoft-com:office:word" xmlns:w="http://schemas.openxmlformats.org/wordprocessingml/2006/main" xmlns:w14="http://schemas.microsoft.com/office/word/2010/wordml" xmlns:w15="http://schemas.microsoft.com/office/word/2012/wordml" xmlns:w16cex="http://schemas.microsoft.com/office/word/2018/wordml/cex" xmlns:w16cid="http://schemas.microsoft.com/office/word/2016/wordml/cid" xmlns:w16="http://schemas.microsoft.com/office/word/2018/wordml" xmlns:w16sdtdh="http://schemas.microsoft.com/office/word/2020/wordml/sdtdatahash" xmlns:w16se="http://schemas.microsoft.com/office/word/2015/wordml/symex" xmlns:wpg="http://schemas.microsoft.com/office/word/2010/wordprocessingGroup" xmlns:wpi="http://schemas.microsoft.com/office/word/2010/wordprocessingInk" xmlns:wne="http://schemas.microsoft.com/office/word/2006/wordml" xmlns:wps="http://schemas.microsoft.com/office/word/2010/wordprocessingShape" mc:Ignorable="w14 w15 w16se w16cid w16 w16cex w16sdtdh wp14">
-  <w15:commentEx w15:paraId="34D8FB1F" w15:done="0"/>
-  <w15:commentEx w15:paraId="51DF4444" w15:done="0"/>
-</w15:commentsEx>
-</file>
-
-<file path=word/commentsExtensible.xml><?xml version="1.0" encoding="utf-8"?>
-<w16cex:commentsExtensible xmlns:wpc="http://schemas.microsoft.com/office/word/2010/wordprocessingCanvas" xmlns:cx="http://schemas.microsoft.com/office/drawing/2014/chartex" xmlns:cx1="http://schemas.microsoft.com/office/drawing/2015/9/8/chartex" xmlns:cx2="http://schemas.microsoft.com/office/drawing/2015/10/21/chartex" xmlns:cx3="http://schemas.microsoft.com/office/drawing/2016/5/9/chartex" xmlns:cx4="http://schemas.microsoft.com/office/drawing/2016/5/10/chartex" xmlns:cx5="http://schemas.microsoft.com/office/drawing/2016/5/11/chartex" xmlns:cx6="http://schemas.microsoft.com/office/drawing/2016/5/12/chartex" xmlns:cx7="http://schemas.microsoft.com/office/drawing/2016/5/13/chartex" xmlns:cx8="http://schemas.microsoft.com/office/drawing/2016/5/14/chartex" xmlns:cr="http://schemas.microsoft.com/office/comments/2020/reactions" xmlns:mc="http://schemas.openxmlformats.org/markup-compatibility/2006" xmlns:aink="http://schemas.microsoft.com/office/drawing/2016/ink" xmlns:am3d="http://schemas.microsoft.com/office/drawing/2017/model3d" xmlns:o="urn:schemas-microsoft-com:office:office" xmlns:oel="http://schemas.microsoft.com/office/2019/extlst" xmlns:r="http://schemas.openxmlformats.org/officeDocument/2006/relationships" xmlns:m="http://schemas.openxmlformats.org/officeDocument/2006/math" xmlns:v="urn:schemas-microsoft-com:vml" xmlns:wp14="http://schemas.microsoft.com/office/word/2010/wordprocessingDrawing" xmlns:wp="http://schemas.openxmlformats.org/drawingml/2006/wordprocessingDrawing" xmlns:w10="urn:schemas-microsoft-com:office:word" xmlns:w="http://schemas.openxmlformats.org/wordprocessingml/2006/main" xmlns:w14="http://schemas.microsoft.com/office/word/2010/wordml" xmlns:w15="http://schemas.microsoft.com/office/word/2012/wordml" xmlns:w16cex="http://schemas.microsoft.com/office/word/2018/wordml/cex" xmlns:w16cid="http://schemas.microsoft.com/office/word/2016/wordml/cid" xmlns:w16="http://schemas.microsoft.com/office/word/2018/wordml" xmlns:w16sdtdh="http://schemas.microsoft.com/office/word/2020/wordml/sdtdatahash" xmlns:w16se="http://schemas.microsoft.com/office/word/2015/wordml/symex" xmlns:wpg="http://schemas.microsoft.com/office/word/2010/wordprocessingGroup" xmlns:wpi="http://schemas.microsoft.com/office/word/2010/wordprocessingInk" xmlns:wne="http://schemas.microsoft.com/office/word/2006/wordml" xmlns:wps="http://schemas.microsoft.com/office/word/2010/wordprocessingShape" mc:Ignorable="w14 w15 w16se w16cid w16 w16cex w16sdtdh cr wp14">
-  <w16cex:commentExtensible w16cex:durableId="133EA0E0" w16cex:dateUtc="2024-03-15T18:28:00Z"/>
-  <w16cex:commentExtensible w16cex:durableId="7D2B6E80" w16cex:dateUtc="2024-03-15T18:28:00Z"/>
-</w16cex:commentsExtensible>
-</file>
-
-<file path=word/commentsIds.xml><?xml version="1.0" encoding="utf-8"?>
-<w16cid:commentsIds xmlns:wpc="http://schemas.microsoft.com/office/word/2010/wordprocessingCanvas" xmlns:cx="http://schemas.microsoft.com/office/drawing/2014/chartex" xmlns:cx1="http://schemas.microsoft.com/office/drawing/2015/9/8/chartex" xmlns:cx2="http://schemas.microsoft.com/office/drawing/2015/10/21/chartex" xmlns:cx3="http://schemas.microsoft.com/office/drawing/2016/5/9/chartex" xmlns:cx4="http://schemas.microsoft.com/office/drawing/2016/5/10/chartex" xmlns:cx5="http://schemas.microsoft.com/office/drawing/2016/5/11/chartex" xmlns:cx6="http://schemas.microsoft.com/office/drawing/2016/5/12/chartex" xmlns:cx7="http://schemas.microsoft.com/office/drawing/2016/5/13/chartex" xmlns:cx8="http://schemas.microsoft.com/office/drawing/2016/5/14/chartex" xmlns:mc="http://schemas.openxmlformats.org/markup-compatibility/2006" xmlns:aink="http://schemas.microsoft.com/office/drawing/2016/ink" xmlns:am3d="http://schemas.microsoft.com/office/drawing/2017/model3d" xmlns:o="urn:schemas-microsoft-com:office:office" xmlns:oel="http://schemas.microsoft.com/office/2019/extlst" xmlns:r="http://schemas.openxmlformats.org/officeDocument/2006/relationships" xmlns:m="http://schemas.openxmlformats.org/officeDocument/2006/math" xmlns:v="urn:schemas-microsoft-com:vml" xmlns:wp14="http://schemas.microsoft.com/office/word/2010/wordprocessingDrawing" xmlns:wp="http://schemas.openxmlformats.org/drawingml/2006/wordprocessingDrawing" xmlns:w10="urn:schemas-microsoft-com:office:word" xmlns:w="http://schemas.openxmlformats.org/wordprocessingml/2006/main" xmlns:w14="http://schemas.microsoft.com/office/word/2010/wordml" xmlns:w15="http://schemas.microsoft.com/office/word/2012/wordml" xmlns:w16cex="http://schemas.microsoft.com/office/word/2018/wordml/cex" xmlns:w16cid="http://schemas.microsoft.com/office/word/2016/wordml/cid" xmlns:w16="http://schemas.microsoft.com/office/word/2018/wordml" xmlns:w16sdtdh="http://schemas.microsoft.com/office/word/2020/wordml/sdtdatahash" xmlns:w16se="http://schemas.microsoft.com/office/word/2015/wordml/symex" xmlns:wpg="http://schemas.microsoft.com/office/word/2010/wordprocessingGroup" xmlns:wpi="http://schemas.microsoft.com/office/word/2010/wordprocessingInk" xmlns:wne="http://schemas.microsoft.com/office/word/2006/wordml" xmlns:wps="http://schemas.microsoft.com/office/word/2010/wordprocessingShape" mc:Ignorable="w14 w15 w16se w16cid w16 w16cex w16sdtdh wp14">
-  <w16cid:commentId w16cid:paraId="34D8FB1F" w16cid:durableId="133EA0E0"/>
-  <w16cid:commentId w16cid:paraId="51DF4444" w16cid:durableId="7D2B6E80"/>
-</w16cid:commentsIds>
 </file>
 
 <file path=word/numbering.xml><?xml version="1.0" encoding="utf-8"?>
@@ -509,14 +1045,6 @@
     <w:abstractNumId w:val="0"/>
   </w:num>
 </w:numbering>
-</file>
-
-<file path=word/people.xml><?xml version="1.0" encoding="utf-8"?>
-<w15:people xmlns:wpc="http://schemas.microsoft.com/office/word/2010/wordprocessingCanvas" xmlns:cx="http://schemas.microsoft.com/office/drawing/2014/chartex" xmlns:cx1="http://schemas.microsoft.com/office/drawing/2015/9/8/chartex" xmlns:cx2="http://schemas.microsoft.com/office/drawing/2015/10/21/chartex" xmlns:cx3="http://schemas.microsoft.com/office/drawing/2016/5/9/chartex" xmlns:cx4="http://schemas.microsoft.com/office/drawing/2016/5/10/chartex" xmlns:cx5="http://schemas.microsoft.com/office/drawing/2016/5/11/chartex" xmlns:cx6="http://schemas.microsoft.com/office/drawing/2016/5/12/chartex" xmlns:cx7="http://schemas.microsoft.com/office/drawing/2016/5/13/chartex" xmlns:cx8="http://schemas.microsoft.com/office/drawing/2016/5/14/chartex" xmlns:mc="http://schemas.openxmlformats.org/markup-compatibility/2006" xmlns:aink="http://schemas.microsoft.com/office/drawing/2016/ink" xmlns:am3d="http://schemas.microsoft.com/office/drawing/2017/model3d" xmlns:o="urn:schemas-microsoft-com:office:office" xmlns:oel="http://schemas.microsoft.com/office/2019/extlst" xmlns:r="http://schemas.openxmlformats.org/officeDocument/2006/relationships" xmlns:m="http://schemas.openxmlformats.org/officeDocument/2006/math" xmlns:v="urn:schemas-microsoft-com:vml" xmlns:wp14="http://schemas.microsoft.com/office/word/2010/wordprocessingDrawing" xmlns:wp="http://schemas.openxmlformats.org/drawingml/2006/wordprocessingDrawing" xmlns:w10="urn:schemas-microsoft-com:office:word" xmlns:w="http://schemas.openxmlformats.org/wordprocessingml/2006/main" xmlns:w14="http://schemas.microsoft.com/office/word/2010/wordml" xmlns:w15="http://schemas.microsoft.com/office/word/2012/wordml" xmlns:w16cex="http://schemas.microsoft.com/office/word/2018/wordml/cex" xmlns:w16cid="http://schemas.microsoft.com/office/word/2016/wordml/cid" xmlns:w16="http://schemas.microsoft.com/office/word/2018/wordml" xmlns:w16sdtdh="http://schemas.microsoft.com/office/word/2020/wordml/sdtdatahash" xmlns:w16se="http://schemas.microsoft.com/office/word/2015/wordml/symex" xmlns:wpg="http://schemas.microsoft.com/office/word/2010/wordprocessingGroup" xmlns:wpi="http://schemas.microsoft.com/office/word/2010/wordprocessingInk" xmlns:wne="http://schemas.microsoft.com/office/word/2006/wordml" xmlns:wps="http://schemas.microsoft.com/office/word/2010/wordprocessingShape" mc:Ignorable="w14 w15 w16se w16cid w16 w16cex w16sdtdh wp14">
-  <w15:person w15:author="Diogo Trindade Ferreira [pr22dtf]">
-    <w15:presenceInfo w15:providerId="AD" w15:userId="S::pr22dtf@leeds.ac.uk::e4a9d963-f40e-4c14-b740-927f8fa231bd"/>
-  </w15:person>
-</w15:people>
 </file>
 
 <file path=word/styles.xml><?xml version="1.0" encoding="utf-8"?>
@@ -920,6 +1448,27 @@
     <w:name w:val="Normal"/>
     <w:qFormat/>
   </w:style>
+  <w:style w:type="paragraph" w:styleId="Heading1">
+    <w:name w:val="heading 1"/>
+    <w:basedOn w:val="Normal"/>
+    <w:next w:val="Normal"/>
+    <w:link w:val="Heading1Char"/>
+    <w:uiPriority w:val="9"/>
+    <w:qFormat/>
+    <w:rsid w:val="0080267A"/>
+    <w:pPr>
+      <w:keepNext/>
+      <w:keepLines/>
+      <w:spacing w:before="240" w:after="0"/>
+      <w:outlineLvl w:val="0"/>
+    </w:pPr>
+    <w:rPr>
+      <w:rFonts w:asciiTheme="majorHAnsi" w:eastAsiaTheme="majorEastAsia" w:hAnsiTheme="majorHAnsi" w:cstheme="majorBidi"/>
+      <w:color w:val="2F5496" w:themeColor="accent1" w:themeShade="BF"/>
+      <w:sz w:val="32"/>
+      <w:szCs w:val="32"/>
+    </w:rPr>
+  </w:style>
   <w:style w:type="character" w:default="1" w:styleId="DefaultParagraphFont">
     <w:name w:val="Default Paragraph Font"/>
     <w:uiPriority w:val="1"/>
@@ -1058,6 +1607,19 @@
       <w:bCs/>
       <w:sz w:val="20"/>
       <w:szCs w:val="20"/>
+    </w:rPr>
+  </w:style>
+  <w:style w:type="character" w:customStyle="1" w:styleId="Heading1Char">
+    <w:name w:val="Heading 1 Char"/>
+    <w:basedOn w:val="DefaultParagraphFont"/>
+    <w:link w:val="Heading1"/>
+    <w:uiPriority w:val="9"/>
+    <w:rsid w:val="0080267A"/>
+    <w:rPr>
+      <w:rFonts w:asciiTheme="majorHAnsi" w:eastAsiaTheme="majorEastAsia" w:hAnsiTheme="majorHAnsi" w:cstheme="majorBidi"/>
+      <w:color w:val="2F5496" w:themeColor="accent1" w:themeShade="BF"/>
+      <w:sz w:val="32"/>
+      <w:szCs w:val="32"/>
     </w:rPr>
   </w:style>
 </w:styles>

</xml_diff>